<commit_message>
post server issues commit
</commit_message>
<xml_diff>
--- a/docassemble/SpLDNARWriter/data/templates/XXR_P2_SpLD.docx
+++ b/docassemble/SpLDNARWriter/data/templates/XXR_P2_SpLD.docx
@@ -214,25 +214,7 @@
                 <w:bCs/>
                 <w:szCs w:val="24"/>
               </w:rPr>
-              <w:t xml:space="preserve"> included in this software will enable text to be read out loud and followed along on screen. In addition, when activated, the ‘Immersive Reader’ will reduce clutter and distraction from a document. When in the Immersive Reader view, page tinting, letter spacing and </w:t>
-            </w:r>
-            <w:proofErr w:type="spellStart"/>
-            <w:r>
-              <w:rPr>
-                <w:rFonts w:cs="Arial"/>
-                <w:bCs/>
-                <w:szCs w:val="24"/>
-              </w:rPr>
-              <w:t>linne</w:t>
-            </w:r>
-            <w:proofErr w:type="spellEnd"/>
-            <w:r>
-              <w:rPr>
-                <w:rFonts w:cs="Arial"/>
-                <w:bCs/>
-                <w:szCs w:val="24"/>
-              </w:rPr>
-              <w:t xml:space="preserve"> focus can be applied which will </w:t>
+              <w:t xml:space="preserve"> included in this software will enable text to be read out loud and followed along on screen. In addition, when activated, the ‘Immersive Reader’ will reduce clutter and distraction from a document. When in the Immersive Reader view, page tinting, letter spacing and line focus can be applied which will </w:t>
             </w:r>
             <w:proofErr w:type="gramStart"/>
             <w:r>
@@ -1965,7 +1947,21 @@
                 <w:rFonts w:cs="Arial"/>
                 <w:szCs w:val="24"/>
               </w:rPr>
-              <w:t>This will enable to address structural difficulties,</w:t>
+              <w:t xml:space="preserve">This </w:t>
+            </w:r>
+            <w:r>
+              <w:rPr>
+                <w:rFonts w:cs="Arial"/>
+                <w:szCs w:val="24"/>
+              </w:rPr>
+              <w:t>software will help to</w:t>
+            </w:r>
+            <w:r>
+              <w:rPr>
+                <w:rFonts w:cs="Arial"/>
+                <w:szCs w:val="24"/>
+              </w:rPr>
+              <w:t xml:space="preserve"> address structural difficulties,</w:t>
             </w:r>
             <w:r>
               <w:rPr>
@@ -5903,21 +5899,16 @@
                 <w:ilvl w:val="0"/>
                 <w:numId w:val="9"/>
               </w:numPr>
-              <w:spacing w:after="0"/>
               <w:contextualSpacing w:val="0"/>
               <w:rPr>
-                <w:rFonts w:cs="Arial"/>
-                <w:b/>
-                <w:szCs w:val="24"/>
-                <w:highlight w:val="yellow"/>
-              </w:rPr>
-            </w:pPr>
-            <w:r>
-              <w:rPr>
-                <w:rFonts w:cs="Arial"/>
-                <w:b/>
-                <w:szCs w:val="24"/>
-                <w:highlight w:val="yellow"/>
+                <w:color w:val="FF0000"/>
+              </w:rPr>
+            </w:pPr>
+            <w:r>
+              <w:rPr>
+                <w:rFonts w:cs="Arial"/>
+                <w:b/>
+                <w:szCs w:val="24"/>
               </w:rPr>
               <w:t>Software:</w:t>
             </w:r>
@@ -5925,95 +5916,52 @@
               <w:rPr>
                 <w:rFonts w:cs="Arial"/>
                 <w:szCs w:val="24"/>
-                <w:highlight w:val="yellow"/>
               </w:rPr>
               <w:t xml:space="preserve"> </w:t>
             </w:r>
+            <w:proofErr w:type="gramStart"/>
             <w:r>
               <w:rPr>
                 <w:rFonts w:cs="Arial"/>
                 <w:b/>
                 <w:color w:val="0070C0"/>
                 <w:szCs w:val="24"/>
-                <w:highlight w:val="yellow"/>
-              </w:rPr>
-              <w:t>Mindjet MindManager</w:t>
-            </w:r>
-          </w:p>
-          <w:p>
-            <w:pPr>
-              <w:pStyle w:val="ListParagraph"/>
-              <w:numPr>
-                <w:ilvl w:val="0"/>
-                <w:numId w:val="9"/>
-              </w:numPr>
-              <w:contextualSpacing w:val="0"/>
-              <w:rPr>
-                <w:color w:val="FF0000"/>
-              </w:rPr>
-            </w:pPr>
-            <w:r>
-              <w:rPr>
-                <w:rFonts w:cs="Arial"/>
-                <w:b/>
-                <w:szCs w:val="24"/>
-                <w:highlight w:val="yellow"/>
-              </w:rPr>
-              <w:t>Software:</w:t>
-            </w:r>
-            <w:r>
-              <w:rPr>
-                <w:rFonts w:cs="Arial"/>
-                <w:szCs w:val="24"/>
-                <w:highlight w:val="yellow"/>
-              </w:rPr>
-              <w:t xml:space="preserve"> </w:t>
-            </w:r>
-            <w:proofErr w:type="spellStart"/>
+              </w:rPr>
+              <w:t>{{ B</w:t>
+            </w:r>
+            <w:proofErr w:type="gramEnd"/>
             <w:r>
               <w:rPr>
                 <w:rFonts w:cs="Arial"/>
                 <w:b/>
                 <w:color w:val="0070C0"/>
                 <w:szCs w:val="24"/>
-                <w:highlight w:val="yellow"/>
-              </w:rPr>
-              <w:t>MindView</w:t>
-            </w:r>
-            <w:proofErr w:type="spellEnd"/>
+              </w:rPr>
+              <w:t>2</w:t>
+            </w:r>
             <w:r>
               <w:rPr>
                 <w:rFonts w:cs="Arial"/>
                 <w:b/>
                 <w:color w:val="0070C0"/>
                 <w:szCs w:val="24"/>
-                <w:highlight w:val="yellow"/>
-              </w:rPr>
-              <w:t xml:space="preserve"> AT </w:t>
-            </w:r>
-            <w:proofErr w:type="gramStart"/>
+              </w:rPr>
+              <w:t>4</w:t>
+            </w:r>
             <w:r>
               <w:rPr>
                 <w:rFonts w:cs="Arial"/>
                 <w:b/>
                 <w:color w:val="0070C0"/>
                 <w:szCs w:val="24"/>
-                <w:highlight w:val="yellow"/>
-              </w:rPr>
-              <w:t>Suite</w:t>
-            </w:r>
-            <w:r>
-              <w:rPr>
-                <w:color w:val="FF0000"/>
-              </w:rPr>
-              <w:t>{</w:t>
-            </w:r>
-            <w:proofErr w:type="gramEnd"/>
-            <w:r>
-              <w:rPr>
-                <w:color w:val="FF0000"/>
-              </w:rPr>
-              <w:t>% endif %}</w:t>
+              </w:rPr>
+              <w:t>_mm_type }}</w:t>
+            </w:r>
+            <w:r>
+              <w:rPr>
+                <w:color w:val="FF0000"/>
+              </w:rPr>
+              <w:t>{% endif %}</w:t>
             </w:r>
             <w:r>
               <w:rPr>
@@ -6750,7 +6698,6 @@
                 <w:szCs w:val="24"/>
                 <w:highlight w:val="yellow"/>
               </w:rPr>
-              <w:lastRenderedPageBreak/>
               <w:t xml:space="preserve">Hardware: </w:t>
             </w:r>
             <w:r>
@@ -6786,6 +6733,7 @@
                 <w:szCs w:val="24"/>
                 <w:highlight w:val="yellow"/>
               </w:rPr>
+              <w:lastRenderedPageBreak/>
               <w:t xml:space="preserve">Hardware: </w:t>
             </w:r>
             <w:r>
@@ -7920,7 +7868,6 @@
               <w:rPr>
                 <w:u w:val="single"/>
               </w:rPr>
-              <w:lastRenderedPageBreak/>
               <w:t xml:space="preserve">Recommended </w:t>
             </w:r>
             <w:proofErr w:type="gramStart"/>
@@ -7984,6 +7931,7 @@
                 <w:szCs w:val="24"/>
                 <w:u w:val="single"/>
               </w:rPr>
+              <w:lastRenderedPageBreak/>
               <w:t xml:space="preserve">Portable </w:t>
             </w:r>
             <w:r>
@@ -9084,23 +9032,23 @@
               <w:rPr>
                 <w:u w:val="single"/>
               </w:rPr>
+              <w:t>Recommended strategies</w:t>
+            </w:r>
+            <w:r>
+              <w:t>:</w:t>
+            </w:r>
+          </w:p>
+          <w:p>
+            <w:pPr>
+              <w:rPr>
+                <w:color w:val="FF0000"/>
+              </w:rPr>
+            </w:pPr>
+            <w:r>
+              <w:rPr>
+                <w:color w:val="FF0000"/>
+              </w:rPr>
               <w:lastRenderedPageBreak/>
-              <w:t>Recommended strategies</w:t>
-            </w:r>
-            <w:r>
-              <w:t>:</w:t>
-            </w:r>
-          </w:p>
-          <w:p>
-            <w:pPr>
-              <w:rPr>
-                <w:color w:val="FF0000"/>
-              </w:rPr>
-            </w:pPr>
-            <w:r>
-              <w:rPr>
-                <w:color w:val="FF0000"/>
-              </w:rPr>
               <w:t xml:space="preserve">{% if </w:t>
             </w:r>
             <w:r>
@@ -10218,6 +10166,7 @@
               <w:pStyle w:val="Heading3"/>
             </w:pPr>
             <w:r>
+              <w:lastRenderedPageBreak/>
               <w:t>B-2-9 - Travel and access to higher education environment</w:t>
             </w:r>
           </w:p>
@@ -27452,12 +27401,6 @@
 </file>
 
 <file path=customXml/item2.xml><?xml version="1.0" encoding="utf-8"?>
-<p:properties xmlns:p="http://schemas.microsoft.com/office/2006/metadata/properties" xmlns:xsi="http://www.w3.org/2001/XMLSchema-instance" xmlns:pc="http://schemas.microsoft.com/office/infopath/2007/PartnerControls">
-  <documentManagement/>
-</p:properties>
-</file>
-
-<file path=customXml/item3.xml><?xml version="1.0" encoding="utf-8"?>
 <ct:contentTypeSchema xmlns:ct="http://schemas.microsoft.com/office/2006/metadata/contentType" xmlns:ma="http://schemas.microsoft.com/office/2006/metadata/properties/metaAttributes" ct:_="" ma:_="" ma:contentTypeName="Document" ma:contentTypeID="0x01010014CD9DDC9185B14885A41727F036A9BB" ma:contentTypeVersion="13" ma:contentTypeDescription="Create a new document." ma:contentTypeScope="" ma:versionID="ada5d7c2e8d3a9fab2e4220357e16bfe">
   <xsd:schema xmlns:xsd="http://www.w3.org/2001/XMLSchema" xmlns:xs="http://www.w3.org/2001/XMLSchema" xmlns:p="http://schemas.microsoft.com/office/2006/metadata/properties" xmlns:ns3="112465b7-9f5f-4419-bb77-12c3380cc44b" xmlns:ns4="1f4b393f-b9b1-4bb4-9e0c-6699cf46c3bd" targetNamespace="http://schemas.microsoft.com/office/2006/metadata/properties" ma:root="true" ma:fieldsID="1f22fcae0658eb235d7f726f723ede6d" ns3:_="" ns4:_="">
     <xsd:import namespace="112465b7-9f5f-4419-bb77-12c3380cc44b"/>
@@ -27680,6 +27623,12 @@
 </ct:contentTypeSchema>
 </file>
 
+<file path=customXml/item3.xml><?xml version="1.0" encoding="utf-8"?>
+<p:properties xmlns:p="http://schemas.microsoft.com/office/2006/metadata/properties" xmlns:xsi="http://www.w3.org/2001/XMLSchema-instance" xmlns:pc="http://schemas.microsoft.com/office/infopath/2007/PartnerControls">
+  <documentManagement/>
+</p:properties>
+</file>
+
 <file path=customXml/itemProps1.xml><?xml version="1.0" encoding="utf-8"?>
 <ds:datastoreItem xmlns:ds="http://schemas.openxmlformats.org/officeDocument/2006/customXml" ds:itemID="{2C0FE5ED-A39F-42D1-BB97-06B4FA2D7C02}">
   <ds:schemaRefs>
@@ -27689,15 +27638,6 @@
 </file>
 
 <file path=customXml/itemProps2.xml><?xml version="1.0" encoding="utf-8"?>
-<ds:datastoreItem xmlns:ds="http://schemas.openxmlformats.org/officeDocument/2006/customXml" ds:itemID="{EDD6466E-EF54-4987-A317-789BBC3ED077}">
-  <ds:schemaRefs>
-    <ds:schemaRef ds:uri="http://schemas.microsoft.com/office/2006/metadata/properties"/>
-    <ds:schemaRef ds:uri="http://schemas.microsoft.com/office/infopath/2007/PartnerControls"/>
-  </ds:schemaRefs>
-</ds:datastoreItem>
-</file>
-
-<file path=customXml/itemProps3.xml><?xml version="1.0" encoding="utf-8"?>
 <ds:datastoreItem xmlns:ds="http://schemas.openxmlformats.org/officeDocument/2006/customXml" ds:itemID="{80512D11-27AB-4CEA-86CA-A2CDFF0401D3}">
   <ds:schemaRefs>
     <ds:schemaRef ds:uri="http://schemas.microsoft.com/office/2006/metadata/contentType"/>
@@ -27714,4 +27654,13 @@
     <ds:schemaRef ds:uri="http://schemas.microsoft.com/internal/obd"/>
   </ds:schemaRefs>
 </ds:datastoreItem>
+</file>
+
+<file path=customXml/itemProps3.xml><?xml version="1.0" encoding="utf-8"?>
+<ds:datastoreItem xmlns:ds="http://schemas.openxmlformats.org/officeDocument/2006/customXml" ds:itemID="{EDD6466E-EF54-4987-A317-789BBC3ED077}">
+  <ds:schemaRefs>
+    <ds:schemaRef ds:uri="http://schemas.microsoft.com/office/2006/metadata/properties"/>
+    <ds:schemaRef ds:uri="http://schemas.microsoft.com/office/infopath/2007/PartnerControls"/>
+  </ds:schemaRefs>
+</ds:datastoreItem>
 </file>
</xml_diff>